<commit_message>
mise à jour des objets de retour après insertion et mise à jour
</commit_message>
<xml_diff>
--- a/Documentation API Commissions.docx
+++ b/Documentation API Commissions.docx
@@ -1925,25 +1925,13 @@
               <w:rPr>
                 <w:lang w:val="en-US"/>
               </w:rPr>
-              <w:t xml:space="preserve"> </w:t>
-            </w:r>
-            <w:r>
-              <w:rPr>
-                <w:lang w:val="en-US"/>
-              </w:rPr>
-              <w:t>CEMAC</w:t>
-            </w:r>
-            <w:r>
-              <w:rPr>
-                <w:lang w:val="en-US"/>
-              </w:rPr>
-              <w:t xml:space="preserve"> </w:t>
-            </w:r>
-            <w:r>
-              <w:rPr>
-                <w:lang w:val="en-US"/>
-              </w:rPr>
-              <w:t>"</w:t>
+              <w:t xml:space="preserve"> CEMAC</w:t>
+            </w:r>
+            <w:r>
+              <w:rPr>
+                <w:lang w:val="en-US"/>
+              </w:rPr>
+              <w:t xml:space="preserve"> "</w:t>
             </w:r>
           </w:p>
           <w:p>
@@ -4053,17 +4041,7 @@
                 <w:szCs w:val="18"/>
                 <w:shd w:val="clear" w:color="auto" w:fill="FFFFFF"/>
               </w:rPr>
-              <w:t>s</w:t>
-            </w:r>
-            <w:r>
-              <w:rPr>
-                <w:rFonts w:ascii="Helvetica" w:hAnsi="Helvetica" w:cs="Helvetica"/>
-                <w:color w:val="505050"/>
-                <w:sz w:val="18"/>
-                <w:szCs w:val="18"/>
-                <w:shd w:val="clear" w:color="auto" w:fill="FFFFFF"/>
-              </w:rPr>
-              <w:t>p</w:t>
+              <w:t>sp</w:t>
             </w:r>
             <w:proofErr w:type="spellEnd"/>
             <w:r>
@@ -5355,17 +5333,7 @@
                 <w:szCs w:val="18"/>
                 <w:shd w:val="clear" w:color="auto" w:fill="FFFFFF"/>
               </w:rPr>
-              <w:t>/</w:t>
-            </w:r>
-            <w:r>
-              <w:rPr>
-                <w:rFonts w:ascii="Helvetica" w:hAnsi="Helvetica" w:cs="Helvetica"/>
-                <w:color w:val="505050"/>
-                <w:sz w:val="18"/>
-                <w:szCs w:val="18"/>
-                <w:shd w:val="clear" w:color="auto" w:fill="FFFFFF"/>
-              </w:rPr>
-              <w:t>{</w:t>
+              <w:t>/{</w:t>
             </w:r>
             <w:proofErr w:type="spellStart"/>
             <w:proofErr w:type="gramEnd"/>
@@ -5744,13 +5712,7 @@
               <w:rPr>
                 <w:lang w:val="en-US"/>
               </w:rPr>
-              <w:t>Mobile</w:t>
-            </w:r>
-            <w:r>
-              <w:rPr>
-                <w:lang w:val="en-US"/>
-              </w:rPr>
-              <w:t xml:space="preserve"> Money</w:t>
+              <w:t>Mobile Money</w:t>
             </w:r>
             <w:r>
               <w:rPr>
@@ -6393,8 +6355,10 @@
                 <w:szCs w:val="18"/>
                 <w:shd w:val="clear" w:color="auto" w:fill="FFFFFF"/>
               </w:rPr>
-              <w:t>getAllGroup</w:t>
-            </w:r>
+              <w:t>configCommission</w:t>
+            </w:r>
+            <w:bookmarkStart w:id="0" w:name="_GoBack"/>
+            <w:bookmarkEnd w:id="0"/>
             <w:proofErr w:type="spellEnd"/>
           </w:p>
           <w:p>
@@ -6938,29 +6902,7 @@
                 <w:szCs w:val="18"/>
                 <w:shd w:val="clear" w:color="auto" w:fill="FFFFFF"/>
               </w:rPr>
-              <w:t xml:space="preserve"> concernant la transaction de code </w:t>
-            </w:r>
-            <w:r>
-              <w:rPr>
-                <w:rFonts w:ascii="Helvetica" w:hAnsi="Helvetica" w:cs="Helvetica"/>
-                <w:color w:val="505050"/>
-                <w:sz w:val="18"/>
-                <w:szCs w:val="18"/>
-                <w:shd w:val="clear" w:color="auto" w:fill="FFFFFF"/>
-              </w:rPr>
-              <w:t>transactionCode</w:t>
-            </w:r>
-            <w:bookmarkStart w:id="0" w:name="_GoBack"/>
-            <w:bookmarkEnd w:id="0"/>
-            <w:r>
-              <w:rPr>
-                <w:rFonts w:ascii="Helvetica" w:hAnsi="Helvetica" w:cs="Helvetica"/>
-                <w:color w:val="505050"/>
-                <w:sz w:val="18"/>
-                <w:szCs w:val="18"/>
-                <w:shd w:val="clear" w:color="auto" w:fill="FFFFFF"/>
-              </w:rPr>
-              <w:t xml:space="preserve"> </w:t>
+              <w:t xml:space="preserve"> concernant la transaction de code transactionCode </w:t>
             </w:r>
           </w:p>
         </w:tc>
@@ -7173,7 +7115,7 @@
               <w:noProof/>
               <w:sz w:val="16"/>
             </w:rPr>
-            <w:t>23/12/19</w:t>
+            <w:t>27/12/19</w:t>
           </w:r>
           <w:r>
             <w:rPr>
@@ -7236,7 +7178,7 @@
               <w:noProof/>
               <w:sz w:val="16"/>
             </w:rPr>
-            <w:t>4</w:t>
+            <w:t>5</w:t>
           </w:r>
           <w:r>
             <w:rPr>
@@ -9231,7 +9173,7 @@
 </file>
 
 <file path=customXml/itemProps1.xml><?xml version="1.0" encoding="utf-8"?>
-<ds:datastoreItem xmlns:ds="http://schemas.openxmlformats.org/officeDocument/2006/customXml" ds:itemID="{BC83A848-484C-469A-8912-5CBB61999A0A}">
+<ds:datastoreItem xmlns:ds="http://schemas.openxmlformats.org/officeDocument/2006/customXml" ds:itemID="{13B4843F-6C94-4B13-9953-A008BC0EECA5}">
   <ds:schemaRefs>
     <ds:schemaRef ds:uri="http://schemas.openxmlformats.org/officeDocument/2006/bibliography"/>
   </ds:schemaRefs>

</xml_diff>

<commit_message>
ajout de la liste des configuration d'un service
</commit_message>
<xml_diff>
--- a/Documentation API Commissions.docx
+++ b/Documentation API Commissions.docx
@@ -1,6 +1,6 @@
 
 <file path=word/document.xml><?xml version="1.0" encoding="utf-8"?>
-<w:document xmlns:wpc="http://schemas.microsoft.com/office/word/2010/wordprocessingCanvas" xmlns:cx="http://schemas.microsoft.com/office/drawing/2014/chartex" xmlns:cx1="http://schemas.microsoft.com/office/drawing/2015/9/8/chartex" xmlns:cx2="http://schemas.microsoft.com/office/drawing/2015/10/21/chartex" xmlns:cx3="http://schemas.microsoft.com/office/drawing/2016/5/9/chartex" xmlns:cx4="http://schemas.microsoft.com/office/drawing/2016/5/10/chartex" xmlns:cx5="http://schemas.microsoft.com/office/drawing/2016/5/11/chartex" xmlns:cx6="http://schemas.microsoft.com/office/drawing/2016/5/12/chartex" xmlns:cx7="http://schemas.microsoft.com/office/drawing/2016/5/13/chartex" xmlns:cx8="http://schemas.microsoft.com/office/drawing/2016/5/14/chartex" xmlns:mc="http://schemas.openxmlformats.org/markup-compatibility/2006" xmlns:aink="http://schemas.microsoft.com/office/drawing/2016/ink" xmlns:am3d="http://schemas.microsoft.com/office/drawing/2017/model3d" xmlns:o="urn:schemas-microsoft-com:office:office" xmlns:r="http://schemas.openxmlformats.org/officeDocument/2006/relationships" xmlns:m="http://schemas.openxmlformats.org/officeDocument/2006/math" xmlns:v="urn:schemas-microsoft-com:vml" xmlns:wp14="http://schemas.microsoft.com/office/word/2010/wordprocessingDrawing" xmlns:wp="http://schemas.openxmlformats.org/drawingml/2006/wordprocessingDrawing" xmlns:w10="urn:schemas-microsoft-com:office:word" xmlns:w="http://schemas.openxmlformats.org/wordprocessingml/2006/main" xmlns:w14="http://schemas.microsoft.com/office/word/2010/wordml" xmlns:w15="http://schemas.microsoft.com/office/word/2012/wordml" xmlns:w16cid="http://schemas.microsoft.com/office/word/2016/wordml/cid" xmlns:w16se="http://schemas.microsoft.com/office/word/2015/wordml/symex" xmlns:wpg="http://schemas.microsoft.com/office/word/2010/wordprocessingGroup" xmlns:wpi="http://schemas.microsoft.com/office/word/2010/wordprocessingInk" xmlns:wne="http://schemas.microsoft.com/office/word/2006/wordml" xmlns:wps="http://schemas.microsoft.com/office/word/2010/wordprocessingShape" mc:Ignorable="w14 w15 w16se w16cid wp14">
+<w:document xmlns:wpc="http://schemas.microsoft.com/office/word/2010/wordprocessingCanvas" xmlns:mc="http://schemas.openxmlformats.org/markup-compatibility/2006" xmlns:o="urn:schemas-microsoft-com:office:office" xmlns:r="http://schemas.openxmlformats.org/officeDocument/2006/relationships" xmlns:m="http://schemas.openxmlformats.org/officeDocument/2006/math" xmlns:v="urn:schemas-microsoft-com:vml" xmlns:wp14="http://schemas.microsoft.com/office/word/2010/wordprocessingDrawing" xmlns:wp="http://schemas.openxmlformats.org/drawingml/2006/wordprocessingDrawing" xmlns:w10="urn:schemas-microsoft-com:office:word" xmlns:w="http://schemas.openxmlformats.org/wordprocessingml/2006/main" xmlns:w14="http://schemas.microsoft.com/office/word/2010/wordml" xmlns:w15="http://schemas.microsoft.com/office/word/2012/wordml" xmlns:wpg="http://schemas.microsoft.com/office/word/2010/wordprocessingGroup" xmlns:wpi="http://schemas.microsoft.com/office/word/2010/wordprocessingInk" xmlns:wne="http://schemas.microsoft.com/office/word/2006/wordml" xmlns:wps="http://schemas.microsoft.com/office/word/2010/wordprocessingShape" mc:Ignorable="w14 w15 wp14">
   <w:body>
     <w:p>
       <w:pPr>
@@ -2717,6 +2717,7 @@
               <w:t>deleteGroup</w:t>
             </w:r>
             <w:proofErr w:type="spellEnd"/>
+            <w:proofErr w:type="gramStart"/>
             <w:r>
               <w:rPr>
                 <w:rFonts w:ascii="Times New Roman" w:hAnsi="Times New Roman"/>
@@ -2728,6 +2729,7 @@
               <w:t>/{</w:t>
             </w:r>
             <w:proofErr w:type="spellStart"/>
+            <w:proofErr w:type="gramEnd"/>
             <w:r>
               <w:rPr>
                 <w:rFonts w:ascii="Times New Roman" w:hAnsi="Times New Roman"/>
@@ -3644,6 +3646,7 @@
               <w:t>getCountries</w:t>
             </w:r>
             <w:proofErr w:type="spellEnd"/>
+            <w:proofErr w:type="gramStart"/>
             <w:r>
               <w:rPr>
                 <w:rFonts w:ascii="Times New Roman" w:hAnsi="Times New Roman"/>
@@ -3655,6 +3658,7 @@
               <w:t>/{</w:t>
             </w:r>
             <w:proofErr w:type="spellStart"/>
+            <w:proofErr w:type="gramEnd"/>
             <w:r>
               <w:rPr>
                 <w:rFonts w:ascii="Times New Roman" w:hAnsi="Times New Roman"/>
@@ -4101,6 +4105,7 @@
               <w:t>deleteCountry</w:t>
             </w:r>
             <w:proofErr w:type="spellEnd"/>
+            <w:proofErr w:type="gramStart"/>
             <w:r>
               <w:rPr>
                 <w:rFonts w:ascii="Times New Roman" w:hAnsi="Times New Roman"/>
@@ -4112,6 +4117,7 @@
               <w:t>/{</w:t>
             </w:r>
             <w:proofErr w:type="spellStart"/>
+            <w:proofErr w:type="gramEnd"/>
             <w:r>
               <w:rPr>
                 <w:rFonts w:ascii="Times New Roman" w:hAnsi="Times New Roman"/>
@@ -5261,6 +5267,7 @@
               <w:t>deleteService</w:t>
             </w:r>
             <w:proofErr w:type="spellEnd"/>
+            <w:proofErr w:type="gramStart"/>
             <w:r>
               <w:rPr>
                 <w:rFonts w:ascii="Times New Roman" w:hAnsi="Times New Roman"/>
@@ -5272,6 +5279,7 @@
               <w:t>/{</w:t>
             </w:r>
             <w:proofErr w:type="spellStart"/>
+            <w:proofErr w:type="gramEnd"/>
             <w:r>
               <w:rPr>
                 <w:rFonts w:ascii="Times New Roman" w:hAnsi="Times New Roman"/>
@@ -5784,7 +5792,31 @@
                 <w:sz w:val="24"/>
                 <w:szCs w:val="24"/>
               </w:rPr>
-              <w:t>Modifier un transaction</w:t>
+              <w:t xml:space="preserve">Modifier </w:t>
+            </w:r>
+            <w:proofErr w:type="gramStart"/>
+            <w:r>
+              <w:rPr>
+                <w:rFonts w:ascii="Times New Roman" w:hAnsi="Times New Roman"/>
+                <w:b/>
+                <w:bCs/>
+                <w:color w:val="000000"/>
+                <w:sz w:val="24"/>
+                <w:szCs w:val="24"/>
+              </w:rPr>
+              <w:t>un</w:t>
+            </w:r>
+            <w:proofErr w:type="gramEnd"/>
+            <w:r>
+              <w:rPr>
+                <w:rFonts w:ascii="Times New Roman" w:hAnsi="Times New Roman"/>
+                <w:b/>
+                <w:bCs/>
+                <w:color w:val="000000"/>
+                <w:sz w:val="24"/>
+                <w:szCs w:val="24"/>
+              </w:rPr>
+              <w:t xml:space="preserve"> transaction</w:t>
             </w:r>
           </w:p>
           <w:p>
@@ -6330,6 +6362,7 @@
               <w:t>findTransaction</w:t>
             </w:r>
             <w:proofErr w:type="spellEnd"/>
+            <w:proofErr w:type="gramStart"/>
             <w:r>
               <w:rPr>
                 <w:rFonts w:ascii="Times New Roman" w:hAnsi="Times New Roman"/>
@@ -6341,6 +6374,7 @@
               <w:t>/{</w:t>
             </w:r>
             <w:proofErr w:type="spellStart"/>
+            <w:proofErr w:type="gramEnd"/>
             <w:r>
               <w:rPr>
                 <w:rFonts w:ascii="Times New Roman" w:hAnsi="Times New Roman"/>
@@ -6599,8 +6633,6 @@
               </w:rPr>
               <w:t>-commission/api/</w:t>
             </w:r>
-            <w:bookmarkStart w:id="0" w:name="_GoBack"/>
-            <w:bookmarkEnd w:id="0"/>
             <w:proofErr w:type="spellStart"/>
             <w:r>
               <w:rPr>
@@ -6846,6 +6878,7 @@
               <w:t>deleteTransaction</w:t>
             </w:r>
             <w:proofErr w:type="spellEnd"/>
+            <w:proofErr w:type="gramStart"/>
             <w:r>
               <w:rPr>
                 <w:rFonts w:ascii="Times New Roman" w:hAnsi="Times New Roman"/>
@@ -6857,6 +6890,7 @@
               <w:t>/{</w:t>
             </w:r>
             <w:proofErr w:type="spellStart"/>
+            <w:proofErr w:type="gramEnd"/>
             <w:r>
               <w:rPr>
                 <w:rFonts w:ascii="Times New Roman" w:hAnsi="Times New Roman"/>
@@ -6955,6 +6989,7 @@
               <w:t>findTransaction</w:t>
             </w:r>
             <w:proofErr w:type="spellEnd"/>
+            <w:proofErr w:type="gramStart"/>
             <w:r>
               <w:rPr>
                 <w:rFonts w:ascii="Times New Roman" w:hAnsi="Times New Roman"/>
@@ -6966,6 +7001,7 @@
               <w:t>/{</w:t>
             </w:r>
             <w:proofErr w:type="spellStart"/>
+            <w:proofErr w:type="gramEnd"/>
             <w:r>
               <w:rPr>
                 <w:rFonts w:ascii="Times New Roman" w:hAnsi="Times New Roman"/>
@@ -7534,6 +7570,7 @@
               <w:t>findCommission</w:t>
             </w:r>
             <w:proofErr w:type="spellEnd"/>
+            <w:proofErr w:type="gramStart"/>
             <w:r>
               <w:rPr>
                 <w:rFonts w:ascii="Times New Roman" w:hAnsi="Times New Roman"/>
@@ -7545,6 +7582,7 @@
               <w:t>/{</w:t>
             </w:r>
             <w:proofErr w:type="spellStart"/>
+            <w:proofErr w:type="gramEnd"/>
             <w:r>
               <w:rPr>
                 <w:rFonts w:ascii="Times New Roman" w:hAnsi="Times New Roman"/>
@@ -7578,6 +7616,7 @@
                 <w:shd w:val="clear" w:color="auto" w:fill="FFFFFF"/>
               </w:rPr>
             </w:pPr>
+            <w:proofErr w:type="gramStart"/>
             <w:r>
               <w:rPr>
                 <w:rFonts w:ascii="Times New Roman" w:hAnsi="Times New Roman"/>
@@ -7589,6 +7628,7 @@
               <w:t>/{</w:t>
             </w:r>
             <w:proofErr w:type="spellStart"/>
+            <w:proofErr w:type="gramEnd"/>
             <w:r>
               <w:rPr>
                 <w:rFonts w:ascii="Times New Roman" w:hAnsi="Times New Roman"/>
@@ -7757,6 +7797,297 @@
                 <w:shd w:val="clear" w:color="auto" w:fill="FFFFFF"/>
               </w:rPr>
               <w:t xml:space="preserve"> </w:t>
+            </w:r>
+          </w:p>
+        </w:tc>
+        <w:tc>
+          <w:tcPr>
+            <w:tcW w:w="3544" w:type="dxa"/>
+          </w:tcPr>
+          <w:p>
+            <w:pPr>
+              <w:spacing w:before="0" w:after="0"/>
+              <w:rPr>
+                <w:rFonts w:ascii="Times New Roman" w:hAnsi="Times New Roman"/>
+                <w:lang w:val="en-US"/>
+              </w:rPr>
+            </w:pPr>
+          </w:p>
+        </w:tc>
+        <w:tc>
+          <w:tcPr>
+            <w:tcW w:w="993" w:type="dxa"/>
+          </w:tcPr>
+          <w:p>
+            <w:pPr>
+              <w:spacing w:before="0" w:after="0"/>
+              <w:rPr>
+                <w:rFonts w:ascii="Times New Roman" w:hAnsi="Times New Roman"/>
+                <w:lang w:val="en-US"/>
+              </w:rPr>
+            </w:pPr>
+          </w:p>
+        </w:tc>
+      </w:tr>
+      <w:tr>
+        <w:tc>
+          <w:tcPr>
+            <w:tcW w:w="5098" w:type="dxa"/>
+          </w:tcPr>
+          <w:p>
+            <w:pPr>
+              <w:widowControl/>
+              <w:spacing w:before="0" w:after="0"/>
+              <w:rPr>
+                <w:rFonts w:ascii="Times New Roman" w:hAnsi="Times New Roman"/>
+                <w:sz w:val="24"/>
+                <w:szCs w:val="24"/>
+              </w:rPr>
+            </w:pPr>
+            <w:r>
+              <w:rPr>
+                <w:rFonts w:ascii="Times New Roman" w:hAnsi="Times New Roman"/>
+                <w:b/>
+                <w:bCs/>
+                <w:color w:val="000000"/>
+                <w:sz w:val="24"/>
+                <w:szCs w:val="24"/>
+              </w:rPr>
+              <w:t xml:space="preserve">Liste </w:t>
+            </w:r>
+            <w:proofErr w:type="gramStart"/>
+            <w:r>
+              <w:rPr>
+                <w:rFonts w:ascii="Times New Roman" w:hAnsi="Times New Roman"/>
+                <w:b/>
+                <w:bCs/>
+                <w:color w:val="000000"/>
+                <w:sz w:val="24"/>
+                <w:szCs w:val="24"/>
+              </w:rPr>
+              <w:t>des configuration</w:t>
+            </w:r>
+            <w:proofErr w:type="gramEnd"/>
+            <w:r>
+              <w:rPr>
+                <w:rFonts w:ascii="Times New Roman" w:hAnsi="Times New Roman"/>
+                <w:b/>
+                <w:bCs/>
+                <w:color w:val="000000"/>
+                <w:sz w:val="24"/>
+                <w:szCs w:val="24"/>
+              </w:rPr>
+              <w:t xml:space="preserve"> d’un service </w:t>
+            </w:r>
+          </w:p>
+          <w:p>
+            <w:pPr>
+              <w:widowControl/>
+              <w:spacing w:before="0" w:after="0"/>
+              <w:rPr>
+                <w:rFonts w:ascii="Times New Roman" w:hAnsi="Times New Roman"/>
+                <w:sz w:val="24"/>
+                <w:szCs w:val="24"/>
+              </w:rPr>
+            </w:pPr>
+            <w:r>
+              <w:rPr>
+                <w:rFonts w:ascii="Times New Roman" w:hAnsi="Times New Roman"/>
+                <w:b/>
+                <w:bCs/>
+                <w:color w:val="000000"/>
+                <w:sz w:val="22"/>
+                <w:szCs w:val="22"/>
+              </w:rPr>
+              <w:t>Type</w:t>
+            </w:r>
+            <w:r>
+              <w:rPr>
+                <w:rFonts w:ascii="Times New Roman" w:hAnsi="Times New Roman"/>
+                <w:color w:val="000000"/>
+                <w:sz w:val="22"/>
+                <w:szCs w:val="22"/>
+              </w:rPr>
+              <w:t> : application/</w:t>
+            </w:r>
+            <w:proofErr w:type="spellStart"/>
+            <w:r>
+              <w:rPr>
+                <w:rFonts w:ascii="Times New Roman" w:hAnsi="Times New Roman"/>
+                <w:color w:val="000000"/>
+                <w:sz w:val="22"/>
+                <w:szCs w:val="22"/>
+              </w:rPr>
+              <w:t>json</w:t>
+            </w:r>
+            <w:bookmarkStart w:id="0" w:name="_GoBack"/>
+            <w:bookmarkEnd w:id="0"/>
+            <w:proofErr w:type="spellEnd"/>
+          </w:p>
+          <w:p>
+            <w:pPr>
+              <w:widowControl/>
+              <w:spacing w:before="0" w:after="0"/>
+              <w:rPr>
+                <w:rFonts w:ascii="Times New Roman" w:hAnsi="Times New Roman"/>
+                <w:sz w:val="24"/>
+                <w:szCs w:val="24"/>
+              </w:rPr>
+            </w:pPr>
+            <w:r>
+              <w:rPr>
+                <w:rFonts w:ascii="Times New Roman" w:hAnsi="Times New Roman"/>
+                <w:b/>
+                <w:bCs/>
+                <w:color w:val="000000"/>
+                <w:sz w:val="22"/>
+                <w:szCs w:val="22"/>
+              </w:rPr>
+              <w:t>Method</w:t>
+            </w:r>
+            <w:r>
+              <w:rPr>
+                <w:rFonts w:ascii="Times New Roman" w:hAnsi="Times New Roman"/>
+                <w:color w:val="000000"/>
+                <w:sz w:val="22"/>
+                <w:szCs w:val="22"/>
+              </w:rPr>
+              <w:t> : GET</w:t>
+            </w:r>
+          </w:p>
+          <w:p>
+            <w:pPr>
+              <w:widowControl/>
+              <w:spacing w:before="0" w:after="0"/>
+              <w:rPr>
+                <w:rFonts w:ascii="Times New Roman" w:hAnsi="Times New Roman"/>
+                <w:b/>
+                <w:bCs/>
+                <w:color w:val="000000"/>
+                <w:sz w:val="24"/>
+                <w:szCs w:val="24"/>
+              </w:rPr>
+            </w:pPr>
+            <w:r>
+              <w:rPr>
+                <w:rFonts w:ascii="Times New Roman" w:hAnsi="Times New Roman"/>
+                <w:b/>
+                <w:bCs/>
+                <w:color w:val="000000"/>
+                <w:sz w:val="22"/>
+                <w:szCs w:val="22"/>
+              </w:rPr>
+              <w:t>URI</w:t>
+            </w:r>
+            <w:r>
+              <w:rPr>
+                <w:rFonts w:ascii="Times New Roman" w:hAnsi="Times New Roman"/>
+                <w:color w:val="000000"/>
+                <w:sz w:val="22"/>
+                <w:szCs w:val="22"/>
+              </w:rPr>
+              <w:t xml:space="preserve"> :</w:t>
+            </w:r>
+            <w:r>
+              <w:rPr>
+                <w:rFonts w:ascii="Times New Roman" w:hAnsi="Times New Roman"/>
+                <w:sz w:val="24"/>
+                <w:szCs w:val="24"/>
+              </w:rPr>
+              <w:t xml:space="preserve"> </w:t>
+            </w:r>
+            <w:r>
+              <w:rPr>
+                <w:rFonts w:ascii="Times New Roman" w:hAnsi="Times New Roman"/>
+                <w:color w:val="505050"/>
+                <w:sz w:val="18"/>
+                <w:szCs w:val="18"/>
+                <w:shd w:val="clear" w:color="auto" w:fill="FFFFFF"/>
+              </w:rPr>
+              <w:t>/</w:t>
+            </w:r>
+            <w:proofErr w:type="spellStart"/>
+            <w:r>
+              <w:rPr>
+                <w:rFonts w:ascii="Helvetica" w:hAnsi="Helvetica"/>
+                <w:color w:val="505050"/>
+                <w:sz w:val="18"/>
+                <w:szCs w:val="18"/>
+                <w:shd w:val="clear" w:color="auto" w:fill="FFFFFF"/>
+              </w:rPr>
+              <w:t>sp</w:t>
+            </w:r>
+            <w:proofErr w:type="spellEnd"/>
+            <w:r>
+              <w:rPr>
+                <w:rFonts w:ascii="Helvetica" w:hAnsi="Helvetica"/>
+                <w:color w:val="505050"/>
+                <w:sz w:val="18"/>
+                <w:szCs w:val="18"/>
+                <w:shd w:val="clear" w:color="auto" w:fill="FFFFFF"/>
+              </w:rPr>
+              <w:t>-commission/api/</w:t>
+            </w:r>
+            <w:proofErr w:type="spellStart"/>
+            <w:r>
+              <w:rPr>
+                <w:rFonts w:ascii="Helvetica" w:hAnsi="Helvetica"/>
+                <w:color w:val="505050"/>
+                <w:sz w:val="18"/>
+                <w:szCs w:val="18"/>
+                <w:shd w:val="clear" w:color="auto" w:fill="FFFFFF"/>
+              </w:rPr>
+              <w:t>getConfigs</w:t>
+            </w:r>
+            <w:proofErr w:type="gramStart"/>
+            <w:r>
+              <w:rPr>
+                <w:rFonts w:ascii="Helvetica" w:hAnsi="Helvetica"/>
+                <w:color w:val="505050"/>
+                <w:sz w:val="18"/>
+                <w:szCs w:val="18"/>
+                <w:shd w:val="clear" w:color="auto" w:fill="FFFFFF"/>
+              </w:rPr>
+              <w:t>?serviceId</w:t>
+            </w:r>
+            <w:proofErr w:type="spellEnd"/>
+            <w:proofErr w:type="gramEnd"/>
+            <w:r>
+              <w:rPr>
+                <w:rFonts w:ascii="Helvetica" w:hAnsi="Helvetica"/>
+                <w:color w:val="505050"/>
+                <w:sz w:val="18"/>
+                <w:szCs w:val="18"/>
+                <w:shd w:val="clear" w:color="auto" w:fill="FFFFFF"/>
+              </w:rPr>
+              <w:t>=6</w:t>
+            </w:r>
+            <w:r>
+              <w:rPr>
+                <w:rFonts w:ascii="Times New Roman" w:hAnsi="Times New Roman"/>
+                <w:color w:val="000000"/>
+                <w:sz w:val="22"/>
+                <w:szCs w:val="22"/>
+              </w:rPr>
+              <w:t xml:space="preserve"> </w:t>
+            </w:r>
+            <w:r>
+              <w:rPr>
+                <w:rFonts w:ascii="Times New Roman" w:hAnsi="Times New Roman"/>
+                <w:color w:val="000000"/>
+                <w:sz w:val="22"/>
+                <w:szCs w:val="22"/>
+              </w:rPr>
+              <w:t xml:space="preserve">Retourne la </w:t>
+            </w:r>
+            <w:r>
+              <w:rPr>
+                <w:rFonts w:ascii="Times New Roman" w:hAnsi="Times New Roman"/>
+                <w:color w:val="000000"/>
+                <w:sz w:val="22"/>
+                <w:szCs w:val="22"/>
+              </w:rPr>
+              <w:t>liste des configurations pour le service passé en paramètre</w:t>
             </w:r>
           </w:p>
         </w:tc>
@@ -7811,7 +8142,7 @@
 </file>
 
 <file path=word/endnotes.xml><?xml version="1.0" encoding="utf-8"?>
-<w:endnotes xmlns:wpc="http://schemas.microsoft.com/office/word/2010/wordprocessingCanvas" xmlns:cx="http://schemas.microsoft.com/office/drawing/2014/chartex" xmlns:cx1="http://schemas.microsoft.com/office/drawing/2015/9/8/chartex" xmlns:cx2="http://schemas.microsoft.com/office/drawing/2015/10/21/chartex" xmlns:cx3="http://schemas.microsoft.com/office/drawing/2016/5/9/chartex" xmlns:cx4="http://schemas.microsoft.com/office/drawing/2016/5/10/chartex" xmlns:cx5="http://schemas.microsoft.com/office/drawing/2016/5/11/chartex" xmlns:cx6="http://schemas.microsoft.com/office/drawing/2016/5/12/chartex" xmlns:cx7="http://schemas.microsoft.com/office/drawing/2016/5/13/chartex" xmlns:cx8="http://schemas.microsoft.com/office/drawing/2016/5/14/chartex" xmlns:mc="http://schemas.openxmlformats.org/markup-compatibility/2006" xmlns:aink="http://schemas.microsoft.com/office/drawing/2016/ink" xmlns:am3d="http://schemas.microsoft.com/office/drawing/2017/model3d" xmlns:o="urn:schemas-microsoft-com:office:office" xmlns:r="http://schemas.openxmlformats.org/officeDocument/2006/relationships" xmlns:m="http://schemas.openxmlformats.org/officeDocument/2006/math" xmlns:v="urn:schemas-microsoft-com:vml" xmlns:wp14="http://schemas.microsoft.com/office/word/2010/wordprocessingDrawing" xmlns:wp="http://schemas.openxmlformats.org/drawingml/2006/wordprocessingDrawing" xmlns:w10="urn:schemas-microsoft-com:office:word" xmlns:w="http://schemas.openxmlformats.org/wordprocessingml/2006/main" xmlns:w14="http://schemas.microsoft.com/office/word/2010/wordml" xmlns:w15="http://schemas.microsoft.com/office/word/2012/wordml" xmlns:w16cid="http://schemas.microsoft.com/office/word/2016/wordml/cid" xmlns:w16se="http://schemas.microsoft.com/office/word/2015/wordml/symex" xmlns:wpg="http://schemas.microsoft.com/office/word/2010/wordprocessingGroup" xmlns:wpi="http://schemas.microsoft.com/office/word/2010/wordprocessingInk" xmlns:wne="http://schemas.microsoft.com/office/word/2006/wordml" xmlns:wps="http://schemas.microsoft.com/office/word/2010/wordprocessingShape" mc:Ignorable="w14 w15 w16se w16cid wp14">
+<w:endnotes xmlns:wpc="http://schemas.microsoft.com/office/word/2010/wordprocessingCanvas" xmlns:mc="http://schemas.openxmlformats.org/markup-compatibility/2006" xmlns:o="urn:schemas-microsoft-com:office:office" xmlns:r="http://schemas.openxmlformats.org/officeDocument/2006/relationships" xmlns:m="http://schemas.openxmlformats.org/officeDocument/2006/math" xmlns:v="urn:schemas-microsoft-com:vml" xmlns:wp14="http://schemas.microsoft.com/office/word/2010/wordprocessingDrawing" xmlns:wp="http://schemas.openxmlformats.org/drawingml/2006/wordprocessingDrawing" xmlns:w10="urn:schemas-microsoft-com:office:word" xmlns:w="http://schemas.openxmlformats.org/wordprocessingml/2006/main" xmlns:w14="http://schemas.microsoft.com/office/word/2010/wordml" xmlns:w15="http://schemas.microsoft.com/office/word/2012/wordml" xmlns:wpg="http://schemas.microsoft.com/office/word/2010/wordprocessingGroup" xmlns:wpi="http://schemas.microsoft.com/office/word/2010/wordprocessingInk" xmlns:wne="http://schemas.microsoft.com/office/word/2006/wordml" xmlns:wps="http://schemas.microsoft.com/office/word/2010/wordprocessingShape" mc:Ignorable="w14 w15 wp14">
   <w:endnote w:type="separator" w:id="-1">
     <w:p>
       <w:pPr>
@@ -7836,7 +8167,7 @@
 </file>
 
 <file path=word/footer1.xml><?xml version="1.0" encoding="utf-8"?>
-<w:ftr xmlns:wpc="http://schemas.microsoft.com/office/word/2010/wordprocessingCanvas" xmlns:cx="http://schemas.microsoft.com/office/drawing/2014/chartex" xmlns:cx1="http://schemas.microsoft.com/office/drawing/2015/9/8/chartex" xmlns:cx2="http://schemas.microsoft.com/office/drawing/2015/10/21/chartex" xmlns:cx3="http://schemas.microsoft.com/office/drawing/2016/5/9/chartex" xmlns:cx4="http://schemas.microsoft.com/office/drawing/2016/5/10/chartex" xmlns:cx5="http://schemas.microsoft.com/office/drawing/2016/5/11/chartex" xmlns:cx6="http://schemas.microsoft.com/office/drawing/2016/5/12/chartex" xmlns:cx7="http://schemas.microsoft.com/office/drawing/2016/5/13/chartex" xmlns:cx8="http://schemas.microsoft.com/office/drawing/2016/5/14/chartex" xmlns:mc="http://schemas.openxmlformats.org/markup-compatibility/2006" xmlns:aink="http://schemas.microsoft.com/office/drawing/2016/ink" xmlns:am3d="http://schemas.microsoft.com/office/drawing/2017/model3d" xmlns:o="urn:schemas-microsoft-com:office:office" xmlns:r="http://schemas.openxmlformats.org/officeDocument/2006/relationships" xmlns:m="http://schemas.openxmlformats.org/officeDocument/2006/math" xmlns:v="urn:schemas-microsoft-com:vml" xmlns:wp14="http://schemas.microsoft.com/office/word/2010/wordprocessingDrawing" xmlns:wp="http://schemas.openxmlformats.org/drawingml/2006/wordprocessingDrawing" xmlns:w10="urn:schemas-microsoft-com:office:word" xmlns:w="http://schemas.openxmlformats.org/wordprocessingml/2006/main" xmlns:w14="http://schemas.microsoft.com/office/word/2010/wordml" xmlns:w15="http://schemas.microsoft.com/office/word/2012/wordml" xmlns:w16cid="http://schemas.microsoft.com/office/word/2016/wordml/cid" xmlns:w16se="http://schemas.microsoft.com/office/word/2015/wordml/symex" xmlns:wpg="http://schemas.microsoft.com/office/word/2010/wordprocessingGroup" xmlns:wpi="http://schemas.microsoft.com/office/word/2010/wordprocessingInk" xmlns:wne="http://schemas.microsoft.com/office/word/2006/wordml" xmlns:wps="http://schemas.microsoft.com/office/word/2010/wordprocessingShape" mc:Ignorable="w14 w15 w16se w16cid wp14">
+<w:ftr xmlns:wpc="http://schemas.microsoft.com/office/word/2010/wordprocessingCanvas" xmlns:mc="http://schemas.openxmlformats.org/markup-compatibility/2006" xmlns:o="urn:schemas-microsoft-com:office:office" xmlns:r="http://schemas.openxmlformats.org/officeDocument/2006/relationships" xmlns:m="http://schemas.openxmlformats.org/officeDocument/2006/math" xmlns:v="urn:schemas-microsoft-com:vml" xmlns:wp14="http://schemas.microsoft.com/office/word/2010/wordprocessingDrawing" xmlns:wp="http://schemas.openxmlformats.org/drawingml/2006/wordprocessingDrawing" xmlns:w10="urn:schemas-microsoft-com:office:word" xmlns:w="http://schemas.openxmlformats.org/wordprocessingml/2006/main" xmlns:w14="http://schemas.microsoft.com/office/word/2010/wordml" xmlns:w15="http://schemas.microsoft.com/office/word/2012/wordml" xmlns:wpg="http://schemas.microsoft.com/office/word/2010/wordprocessingGroup" xmlns:wpi="http://schemas.microsoft.com/office/word/2010/wordprocessingInk" xmlns:wne="http://schemas.microsoft.com/office/word/2006/wordml" xmlns:wps="http://schemas.microsoft.com/office/word/2010/wordprocessingShape" mc:Ignorable="w14 w15 wp14">
   <w:tbl>
     <w:tblPr>
       <w:tblW w:w="9086" w:type="dxa"/>
@@ -7972,7 +8303,7 @@
               <w:noProof/>
               <w:sz w:val="16"/>
             </w:rPr>
-            <w:t>29/12/19</w:t>
+            <w:t>13/01/20</w:t>
           </w:r>
           <w:r>
             <w:rPr>
@@ -8107,7 +8438,7 @@
 </file>
 
 <file path=word/footnotes.xml><?xml version="1.0" encoding="utf-8"?>
-<w:footnotes xmlns:wpc="http://schemas.microsoft.com/office/word/2010/wordprocessingCanvas" xmlns:cx="http://schemas.microsoft.com/office/drawing/2014/chartex" xmlns:cx1="http://schemas.microsoft.com/office/drawing/2015/9/8/chartex" xmlns:cx2="http://schemas.microsoft.com/office/drawing/2015/10/21/chartex" xmlns:cx3="http://schemas.microsoft.com/office/drawing/2016/5/9/chartex" xmlns:cx4="http://schemas.microsoft.com/office/drawing/2016/5/10/chartex" xmlns:cx5="http://schemas.microsoft.com/office/drawing/2016/5/11/chartex" xmlns:cx6="http://schemas.microsoft.com/office/drawing/2016/5/12/chartex" xmlns:cx7="http://schemas.microsoft.com/office/drawing/2016/5/13/chartex" xmlns:cx8="http://schemas.microsoft.com/office/drawing/2016/5/14/chartex" xmlns:mc="http://schemas.openxmlformats.org/markup-compatibility/2006" xmlns:aink="http://schemas.microsoft.com/office/drawing/2016/ink" xmlns:am3d="http://schemas.microsoft.com/office/drawing/2017/model3d" xmlns:o="urn:schemas-microsoft-com:office:office" xmlns:r="http://schemas.openxmlformats.org/officeDocument/2006/relationships" xmlns:m="http://schemas.openxmlformats.org/officeDocument/2006/math" xmlns:v="urn:schemas-microsoft-com:vml" xmlns:wp14="http://schemas.microsoft.com/office/word/2010/wordprocessingDrawing" xmlns:wp="http://schemas.openxmlformats.org/drawingml/2006/wordprocessingDrawing" xmlns:w10="urn:schemas-microsoft-com:office:word" xmlns:w="http://schemas.openxmlformats.org/wordprocessingml/2006/main" xmlns:w14="http://schemas.microsoft.com/office/word/2010/wordml" xmlns:w15="http://schemas.microsoft.com/office/word/2012/wordml" xmlns:w16cid="http://schemas.microsoft.com/office/word/2016/wordml/cid" xmlns:w16se="http://schemas.microsoft.com/office/word/2015/wordml/symex" xmlns:wpg="http://schemas.microsoft.com/office/word/2010/wordprocessingGroup" xmlns:wpi="http://schemas.microsoft.com/office/word/2010/wordprocessingInk" xmlns:wne="http://schemas.microsoft.com/office/word/2006/wordml" xmlns:wps="http://schemas.microsoft.com/office/word/2010/wordprocessingShape" mc:Ignorable="w14 w15 w16se w16cid wp14">
+<w:footnotes xmlns:wpc="http://schemas.microsoft.com/office/word/2010/wordprocessingCanvas" xmlns:mc="http://schemas.openxmlformats.org/markup-compatibility/2006" xmlns:o="urn:schemas-microsoft-com:office:office" xmlns:r="http://schemas.openxmlformats.org/officeDocument/2006/relationships" xmlns:m="http://schemas.openxmlformats.org/officeDocument/2006/math" xmlns:v="urn:schemas-microsoft-com:vml" xmlns:wp14="http://schemas.microsoft.com/office/word/2010/wordprocessingDrawing" xmlns:wp="http://schemas.openxmlformats.org/drawingml/2006/wordprocessingDrawing" xmlns:w10="urn:schemas-microsoft-com:office:word" xmlns:w="http://schemas.openxmlformats.org/wordprocessingml/2006/main" xmlns:w14="http://schemas.microsoft.com/office/word/2010/wordml" xmlns:w15="http://schemas.microsoft.com/office/word/2012/wordml" xmlns:wpg="http://schemas.microsoft.com/office/word/2010/wordprocessingGroup" xmlns:wpi="http://schemas.microsoft.com/office/word/2010/wordprocessingInk" xmlns:wne="http://schemas.microsoft.com/office/word/2006/wordml" xmlns:wps="http://schemas.microsoft.com/office/word/2010/wordprocessingShape" mc:Ignorable="w14 w15 wp14">
   <w:footnote w:type="separator" w:id="-1">
     <w:p>
       <w:pPr>
@@ -8132,7 +8463,7 @@
 </file>
 
 <file path=word/header1.xml><?xml version="1.0" encoding="utf-8"?>
-<w:hdr xmlns:wpc="http://schemas.microsoft.com/office/word/2010/wordprocessingCanvas" xmlns:cx="http://schemas.microsoft.com/office/drawing/2014/chartex" xmlns:cx1="http://schemas.microsoft.com/office/drawing/2015/9/8/chartex" xmlns:cx2="http://schemas.microsoft.com/office/drawing/2015/10/21/chartex" xmlns:cx3="http://schemas.microsoft.com/office/drawing/2016/5/9/chartex" xmlns:cx4="http://schemas.microsoft.com/office/drawing/2016/5/10/chartex" xmlns:cx5="http://schemas.microsoft.com/office/drawing/2016/5/11/chartex" xmlns:cx6="http://schemas.microsoft.com/office/drawing/2016/5/12/chartex" xmlns:cx7="http://schemas.microsoft.com/office/drawing/2016/5/13/chartex" xmlns:cx8="http://schemas.microsoft.com/office/drawing/2016/5/14/chartex" xmlns:mc="http://schemas.openxmlformats.org/markup-compatibility/2006" xmlns:aink="http://schemas.microsoft.com/office/drawing/2016/ink" xmlns:am3d="http://schemas.microsoft.com/office/drawing/2017/model3d" xmlns:o="urn:schemas-microsoft-com:office:office" xmlns:r="http://schemas.openxmlformats.org/officeDocument/2006/relationships" xmlns:m="http://schemas.openxmlformats.org/officeDocument/2006/math" xmlns:v="urn:schemas-microsoft-com:vml" xmlns:wp14="http://schemas.microsoft.com/office/word/2010/wordprocessingDrawing" xmlns:wp="http://schemas.openxmlformats.org/drawingml/2006/wordprocessingDrawing" xmlns:w10="urn:schemas-microsoft-com:office:word" xmlns:w="http://schemas.openxmlformats.org/wordprocessingml/2006/main" xmlns:w14="http://schemas.microsoft.com/office/word/2010/wordml" xmlns:w15="http://schemas.microsoft.com/office/word/2012/wordml" xmlns:w16cid="http://schemas.microsoft.com/office/word/2016/wordml/cid" xmlns:w16se="http://schemas.microsoft.com/office/word/2015/wordml/symex" xmlns:wpg="http://schemas.microsoft.com/office/word/2010/wordprocessingGroup" xmlns:wpi="http://schemas.microsoft.com/office/word/2010/wordprocessingInk" xmlns:wne="http://schemas.microsoft.com/office/word/2006/wordml" xmlns:wps="http://schemas.microsoft.com/office/word/2010/wordprocessingShape" mc:Ignorable="w14 w15 w16se w16cid wp14">
+<w:hdr xmlns:wpc="http://schemas.microsoft.com/office/word/2010/wordprocessingCanvas" xmlns:mc="http://schemas.openxmlformats.org/markup-compatibility/2006" xmlns:o="urn:schemas-microsoft-com:office:office" xmlns:r="http://schemas.openxmlformats.org/officeDocument/2006/relationships" xmlns:m="http://schemas.openxmlformats.org/officeDocument/2006/math" xmlns:v="urn:schemas-microsoft-com:vml" xmlns:wp14="http://schemas.microsoft.com/office/word/2010/wordprocessingDrawing" xmlns:wp="http://schemas.openxmlformats.org/drawingml/2006/wordprocessingDrawing" xmlns:w10="urn:schemas-microsoft-com:office:word" xmlns:w="http://schemas.openxmlformats.org/wordprocessingml/2006/main" xmlns:w14="http://schemas.microsoft.com/office/word/2010/wordml" xmlns:w15="http://schemas.microsoft.com/office/word/2012/wordml" xmlns:wpg="http://schemas.microsoft.com/office/word/2010/wordprocessingGroup" xmlns:wpi="http://schemas.microsoft.com/office/word/2010/wordprocessingInk" xmlns:wne="http://schemas.microsoft.com/office/word/2006/wordml" xmlns:wps="http://schemas.microsoft.com/office/word/2010/wordprocessingShape" mc:Ignorable="w14 w15 wp14">
   <w:tbl>
     <w:tblPr>
       <w:tblW w:w="9070" w:type="dxa"/>
@@ -8285,13 +8616,13 @@
 </file>
 
 <file path=word/header2.xml><?xml version="1.0" encoding="utf-8"?>
-<w:hdr xmlns:wpc="http://schemas.microsoft.com/office/word/2010/wordprocessingCanvas" xmlns:cx="http://schemas.microsoft.com/office/drawing/2014/chartex" xmlns:cx1="http://schemas.microsoft.com/office/drawing/2015/9/8/chartex" xmlns:cx2="http://schemas.microsoft.com/office/drawing/2015/10/21/chartex" xmlns:cx3="http://schemas.microsoft.com/office/drawing/2016/5/9/chartex" xmlns:cx4="http://schemas.microsoft.com/office/drawing/2016/5/10/chartex" xmlns:cx5="http://schemas.microsoft.com/office/drawing/2016/5/11/chartex" xmlns:cx6="http://schemas.microsoft.com/office/drawing/2016/5/12/chartex" xmlns:cx7="http://schemas.microsoft.com/office/drawing/2016/5/13/chartex" xmlns:cx8="http://schemas.microsoft.com/office/drawing/2016/5/14/chartex" xmlns:mc="http://schemas.openxmlformats.org/markup-compatibility/2006" xmlns:aink="http://schemas.microsoft.com/office/drawing/2016/ink" xmlns:am3d="http://schemas.microsoft.com/office/drawing/2017/model3d" xmlns:o="urn:schemas-microsoft-com:office:office" xmlns:r="http://schemas.openxmlformats.org/officeDocument/2006/relationships" xmlns:m="http://schemas.openxmlformats.org/officeDocument/2006/math" xmlns:v="urn:schemas-microsoft-com:vml" xmlns:wp14="http://schemas.microsoft.com/office/word/2010/wordprocessingDrawing" xmlns:wp="http://schemas.openxmlformats.org/drawingml/2006/wordprocessingDrawing" xmlns:w10="urn:schemas-microsoft-com:office:word" xmlns:w="http://schemas.openxmlformats.org/wordprocessingml/2006/main" xmlns:w14="http://schemas.microsoft.com/office/word/2010/wordml" xmlns:w15="http://schemas.microsoft.com/office/word/2012/wordml" xmlns:w16cid="http://schemas.microsoft.com/office/word/2016/wordml/cid" xmlns:w16se="http://schemas.microsoft.com/office/word/2015/wordml/symex" xmlns:wpg="http://schemas.microsoft.com/office/word/2010/wordprocessingGroup" xmlns:wpi="http://schemas.microsoft.com/office/word/2010/wordprocessingInk" xmlns:wne="http://schemas.microsoft.com/office/word/2006/wordml" xmlns:wps="http://schemas.microsoft.com/office/word/2010/wordprocessingShape" mc:Ignorable="w14 w15 w16se w16cid wp14">
+<w:hdr xmlns:wpc="http://schemas.microsoft.com/office/word/2010/wordprocessingCanvas" xmlns:mc="http://schemas.openxmlformats.org/markup-compatibility/2006" xmlns:o="urn:schemas-microsoft-com:office:office" xmlns:r="http://schemas.openxmlformats.org/officeDocument/2006/relationships" xmlns:m="http://schemas.openxmlformats.org/officeDocument/2006/math" xmlns:v="urn:schemas-microsoft-com:vml" xmlns:wp14="http://schemas.microsoft.com/office/word/2010/wordprocessingDrawing" xmlns:wp="http://schemas.openxmlformats.org/drawingml/2006/wordprocessingDrawing" xmlns:w10="urn:schemas-microsoft-com:office:word" xmlns:w="http://schemas.openxmlformats.org/wordprocessingml/2006/main" xmlns:w14="http://schemas.microsoft.com/office/word/2010/wordml" xmlns:w15="http://schemas.microsoft.com/office/word/2012/wordml" xmlns:wpg="http://schemas.microsoft.com/office/word/2010/wordprocessingGroup" xmlns:wpi="http://schemas.microsoft.com/office/word/2010/wordprocessingInk" xmlns:wne="http://schemas.microsoft.com/office/word/2006/wordml" xmlns:wps="http://schemas.microsoft.com/office/word/2010/wordprocessingShape" mc:Ignorable="w14 w15 wp14">
   <w:p/>
 </w:hdr>
 </file>
 
 <file path=word/numbering.xml><?xml version="1.0" encoding="utf-8"?>
-<w:numbering xmlns:wpc="http://schemas.microsoft.com/office/word/2010/wordprocessingCanvas" xmlns:cx="http://schemas.microsoft.com/office/drawing/2014/chartex" xmlns:cx1="http://schemas.microsoft.com/office/drawing/2015/9/8/chartex" xmlns:cx2="http://schemas.microsoft.com/office/drawing/2015/10/21/chartex" xmlns:cx3="http://schemas.microsoft.com/office/drawing/2016/5/9/chartex" xmlns:cx4="http://schemas.microsoft.com/office/drawing/2016/5/10/chartex" xmlns:cx5="http://schemas.microsoft.com/office/drawing/2016/5/11/chartex" xmlns:cx6="http://schemas.microsoft.com/office/drawing/2016/5/12/chartex" xmlns:cx7="http://schemas.microsoft.com/office/drawing/2016/5/13/chartex" xmlns:cx8="http://schemas.microsoft.com/office/drawing/2016/5/14/chartex" xmlns:mc="http://schemas.openxmlformats.org/markup-compatibility/2006" xmlns:aink="http://schemas.microsoft.com/office/drawing/2016/ink" xmlns:am3d="http://schemas.microsoft.com/office/drawing/2017/model3d" xmlns:o="urn:schemas-microsoft-com:office:office" xmlns:r="http://schemas.openxmlformats.org/officeDocument/2006/relationships" xmlns:m="http://schemas.openxmlformats.org/officeDocument/2006/math" xmlns:v="urn:schemas-microsoft-com:vml" xmlns:wp14="http://schemas.microsoft.com/office/word/2010/wordprocessingDrawing" xmlns:wp="http://schemas.openxmlformats.org/drawingml/2006/wordprocessingDrawing" xmlns:w10="urn:schemas-microsoft-com:office:word" xmlns:w="http://schemas.openxmlformats.org/wordprocessingml/2006/main" xmlns:w14="http://schemas.microsoft.com/office/word/2010/wordml" xmlns:w15="http://schemas.microsoft.com/office/word/2012/wordml" xmlns:w16cid="http://schemas.microsoft.com/office/word/2016/wordml/cid" xmlns:w16se="http://schemas.microsoft.com/office/word/2015/wordml/symex" xmlns:wpg="http://schemas.microsoft.com/office/word/2010/wordprocessingGroup" xmlns:wpi="http://schemas.microsoft.com/office/word/2010/wordprocessingInk" xmlns:wne="http://schemas.microsoft.com/office/word/2006/wordml" xmlns:wps="http://schemas.microsoft.com/office/word/2010/wordprocessingShape" mc:Ignorable="w14 w15 w16se w16cid wp14">
+<w:numbering xmlns:wpc="http://schemas.microsoft.com/office/word/2010/wordprocessingCanvas" xmlns:mc="http://schemas.openxmlformats.org/markup-compatibility/2006" xmlns:o="urn:schemas-microsoft-com:office:office" xmlns:r="http://schemas.openxmlformats.org/officeDocument/2006/relationships" xmlns:m="http://schemas.openxmlformats.org/officeDocument/2006/math" xmlns:v="urn:schemas-microsoft-com:vml" xmlns:wp14="http://schemas.microsoft.com/office/word/2010/wordprocessingDrawing" xmlns:wp="http://schemas.openxmlformats.org/drawingml/2006/wordprocessingDrawing" xmlns:w10="urn:schemas-microsoft-com:office:word" xmlns:w="http://schemas.openxmlformats.org/wordprocessingml/2006/main" xmlns:w14="http://schemas.microsoft.com/office/word/2010/wordml" xmlns:w15="http://schemas.microsoft.com/office/word/2012/wordml" xmlns:wpg="http://schemas.microsoft.com/office/word/2010/wordprocessingGroup" xmlns:wpi="http://schemas.microsoft.com/office/word/2010/wordprocessingInk" xmlns:wne="http://schemas.microsoft.com/office/word/2006/wordml" xmlns:wps="http://schemas.microsoft.com/office/word/2010/wordprocessingShape" mc:Ignorable="w14 w15 wp14">
   <w:abstractNum w:abstractNumId="0" w15:restartNumberingAfterBreak="0">
     <w:nsid w:val="053A3CD6"/>
     <w:multiLevelType w:val="hybridMultilevel"/>
@@ -8805,7 +9136,7 @@
 </file>
 
 <file path=word/styles.xml><?xml version="1.0" encoding="utf-8"?>
-<w:styles xmlns:mc="http://schemas.openxmlformats.org/markup-compatibility/2006" xmlns:r="http://schemas.openxmlformats.org/officeDocument/2006/relationships" xmlns:w="http://schemas.openxmlformats.org/wordprocessingml/2006/main" xmlns:w14="http://schemas.microsoft.com/office/word/2010/wordml" xmlns:w15="http://schemas.microsoft.com/office/word/2012/wordml" xmlns:w16cid="http://schemas.microsoft.com/office/word/2016/wordml/cid" xmlns:w16se="http://schemas.microsoft.com/office/word/2015/wordml/symex" mc:Ignorable="w14 w15 w16se w16cid">
+<w:styles xmlns:mc="http://schemas.openxmlformats.org/markup-compatibility/2006" xmlns:r="http://schemas.openxmlformats.org/officeDocument/2006/relationships" xmlns:w="http://schemas.openxmlformats.org/wordprocessingml/2006/main" xmlns:w14="http://schemas.microsoft.com/office/word/2010/wordml" xmlns:w15="http://schemas.microsoft.com/office/word/2012/wordml" mc:Ignorable="w14 w15">
   <w:docDefaults>
     <w:rPrDefault>
       <w:rPr>
@@ -8821,7 +9152,7 @@
       </w:pPr>
     </w:pPrDefault>
   </w:docDefaults>
-  <w:latentStyles w:defLockedState="0" w:defUIPriority="99" w:defSemiHidden="0" w:defUnhideWhenUsed="0" w:defQFormat="0" w:count="376">
+  <w:latentStyles w:defLockedState="0" w:defUIPriority="99" w:defSemiHidden="0" w:defUnhideWhenUsed="0" w:defQFormat="0" w:count="371">
     <w:lsdException w:name="Normal" w:uiPriority="0" w:qFormat="1"/>
     <w:lsdException w:name="heading 1" w:uiPriority="0" w:qFormat="1"/>
     <w:lsdException w:name="heading 2" w:semiHidden="1" w:uiPriority="9" w:unhideWhenUsed="1" w:qFormat="1"/>
@@ -8927,6 +9258,7 @@
     <w:lsdException w:name="HTML Sample" w:semiHidden="1" w:unhideWhenUsed="1"/>
     <w:lsdException w:name="HTML Typewriter" w:semiHidden="1" w:unhideWhenUsed="1"/>
     <w:lsdException w:name="HTML Variable" w:semiHidden="1" w:unhideWhenUsed="1"/>
+    <w:lsdException w:name="Normal Table" w:semiHidden="1" w:unhideWhenUsed="1"/>
     <w:lsdException w:name="annotation subject" w:semiHidden="1" w:unhideWhenUsed="1"/>
     <w:lsdException w:name="No List" w:semiHidden="1" w:unhideWhenUsed="1"/>
     <w:lsdException w:name="Outline List 1" w:semiHidden="1" w:unhideWhenUsed="1"/>
@@ -8969,8 +9301,11 @@
     <w:lsdException w:name="Table Contemporary" w:semiHidden="1" w:unhideWhenUsed="1"/>
     <w:lsdException w:name="Table Elegant" w:semiHidden="1" w:unhideWhenUsed="1"/>
     <w:lsdException w:name="Table Professional" w:semiHidden="1" w:unhideWhenUsed="1"/>
+    <w:lsdException w:name="Table Subtle 1" w:semiHidden="1" w:unhideWhenUsed="1"/>
     <w:lsdException w:name="Table Subtle 2" w:semiHidden="1" w:unhideWhenUsed="1"/>
     <w:lsdException w:name="Table Web 1" w:semiHidden="1" w:unhideWhenUsed="1"/>
+    <w:lsdException w:name="Table Web 2" w:semiHidden="1" w:unhideWhenUsed="1"/>
+    <w:lsdException w:name="Table Web 3" w:semiHidden="1" w:unhideWhenUsed="1"/>
     <w:lsdException w:name="Balloon Text" w:semiHidden="1" w:unhideWhenUsed="1"/>
     <w:lsdException w:name="Table Grid" w:uiPriority="39"/>
     <w:lsdException w:name="Table Theme" w:semiHidden="1" w:unhideWhenUsed="1"/>
@@ -9189,11 +9524,6 @@
     <w:lsdException w:name="List Table 5 Dark Accent 6" w:uiPriority="50"/>
     <w:lsdException w:name="List Table 6 Colorful Accent 6" w:uiPriority="51"/>
     <w:lsdException w:name="List Table 7 Colorful Accent 6" w:uiPriority="52"/>
-    <w:lsdException w:name="Mention" w:semiHidden="1" w:unhideWhenUsed="1"/>
-    <w:lsdException w:name="Smart Hyperlink" w:semiHidden="1" w:unhideWhenUsed="1"/>
-    <w:lsdException w:name="Hashtag" w:semiHidden="1" w:unhideWhenUsed="1"/>
-    <w:lsdException w:name="Unresolved Mention" w:semiHidden="1" w:unhideWhenUsed="1"/>
-    <w:lsdException w:name="Smart Link" w:semiHidden="1" w:unhideWhenUsed="1"/>
   </w:latentStyles>
   <w:style w:type="paragraph" w:default="1" w:styleId="Normal">
     <w:name w:val="Normal"/>
@@ -10031,7 +10361,7 @@
 </file>
 
 <file path=customXml/itemProps1.xml><?xml version="1.0" encoding="utf-8"?>
-<ds:datastoreItem xmlns:ds="http://schemas.openxmlformats.org/officeDocument/2006/customXml" ds:itemID="{2B35AC45-52EF-4305-9078-5B128D36EAF0}">
+<ds:datastoreItem xmlns:ds="http://schemas.openxmlformats.org/officeDocument/2006/customXml" ds:itemID="{65608783-8CC3-4456-9300-21E886C2CB2D}">
   <ds:schemaRefs>
     <ds:schemaRef ds:uri="http://schemas.openxmlformats.org/officeDocument/2006/bibliography"/>
   </ds:schemaRefs>

</xml_diff>